<commit_message>
added department and elevator sign options
</commit_message>
<xml_diff>
--- a/DoorSign/wwwroot/template/Misc/Elevator_Sign_Working.docx
+++ b/DoorSign/wwwroot/template/Misc/Elevator_Sign_Working.docx
@@ -1,6 +1,6 @@
 
 <file path=word/document.xml><?xml version="1.0" encoding="utf-8"?>
-<w:document xmlns:wpc="http://schemas.microsoft.com/office/word/2010/wordprocessingCanvas" xmlns:cx="http://schemas.microsoft.com/office/drawing/2014/chartex" xmlns:cx1="http://schemas.microsoft.com/office/drawing/2015/9/8/chartex" xmlns:cx2="http://schemas.microsoft.com/office/drawing/2015/10/21/chartex" xmlns:cx3="http://schemas.microsoft.com/office/drawing/2016/5/9/chartex" xmlns:cx4="http://schemas.microsoft.com/office/drawing/2016/5/10/chartex" xmlns:cx5="http://schemas.microsoft.com/office/drawing/2016/5/11/chartex" xmlns:cx6="http://schemas.microsoft.com/office/drawing/2016/5/12/chartex" xmlns:cx7="http://schemas.microsoft.com/office/drawing/2016/5/13/chartex" xmlns:cx8="http://schemas.microsoft.com/office/drawing/2016/5/14/chartex" xmlns:mc="http://schemas.openxmlformats.org/markup-compatibility/2006" xmlns:aink="http://schemas.microsoft.com/office/drawing/2016/ink" xmlns:am3d="http://schemas.microsoft.com/office/drawing/2017/model3d" xmlns:o="urn:schemas-microsoft-com:office:office" xmlns:r="http://schemas.openxmlformats.org/officeDocument/2006/relationships" xmlns:m="http://schemas.openxmlformats.org/officeDocument/2006/math" xmlns:v="urn:schemas-microsoft-com:vml" xmlns:wp14="http://schemas.microsoft.com/office/word/2010/wordprocessingDrawing" xmlns:wp="http://schemas.openxmlformats.org/drawingml/2006/wordprocessingDrawing" xmlns:w10="urn:schemas-microsoft-com:office:word" xmlns:w="http://schemas.openxmlformats.org/wordprocessingml/2006/main" xmlns:w14="http://schemas.microsoft.com/office/word/2010/wordml" xmlns:w15="http://schemas.microsoft.com/office/word/2012/wordml" xmlns:w16cid="http://schemas.microsoft.com/office/word/2016/wordml/cid" xmlns:w16se="http://schemas.microsoft.com/office/word/2015/wordml/symex" xmlns:wpg="http://schemas.microsoft.com/office/word/2010/wordprocessingGroup" xmlns:wpi="http://schemas.microsoft.com/office/word/2010/wordprocessingInk" xmlns:wne="http://schemas.microsoft.com/office/word/2006/wordml" xmlns:wps="http://schemas.microsoft.com/office/word/2010/wordprocessingShape" mc:Ignorable="w14 w15 w16se w16cid wp14">
+<w:document xmlns:wpc="http://schemas.microsoft.com/office/word/2010/wordprocessingCanvas" xmlns:cx="http://schemas.microsoft.com/office/drawing/2014/chartex" xmlns:cx1="http://schemas.microsoft.com/office/drawing/2015/9/8/chartex" xmlns:cx2="http://schemas.microsoft.com/office/drawing/2015/10/21/chartex" xmlns:cx3="http://schemas.microsoft.com/office/drawing/2016/5/9/chartex" xmlns:cx4="http://schemas.microsoft.com/office/drawing/2016/5/10/chartex" xmlns:cx5="http://schemas.microsoft.com/office/drawing/2016/5/11/chartex" xmlns:cx6="http://schemas.microsoft.com/office/drawing/2016/5/12/chartex" xmlns:cx7="http://schemas.microsoft.com/office/drawing/2016/5/13/chartex" xmlns:cx8="http://schemas.microsoft.com/office/drawing/2016/5/14/chartex" xmlns:mc="http://schemas.openxmlformats.org/markup-compatibility/2006" xmlns:aink="http://schemas.microsoft.com/office/drawing/2016/ink" xmlns:am3d="http://schemas.microsoft.com/office/drawing/2017/model3d" xmlns:o="urn:schemas-microsoft-com:office:office" xmlns:r="http://schemas.openxmlformats.org/officeDocument/2006/relationships" xmlns:m="http://schemas.openxmlformats.org/officeDocument/2006/math" xmlns:v="urn:schemas-microsoft-com:vml" xmlns:wp14="http://schemas.microsoft.com/office/word/2010/wordprocessingDrawing" xmlns:wp="http://schemas.openxmlformats.org/drawingml/2006/wordprocessingDrawing" xmlns:w10="urn:schemas-microsoft-com:office:word" xmlns:w="http://schemas.openxmlformats.org/wordprocessingml/2006/main" xmlns:w14="http://schemas.microsoft.com/office/word/2010/wordml" xmlns:w15="http://schemas.microsoft.com/office/word/2012/wordml" xmlns:w16cex="http://schemas.microsoft.com/office/word/2018/wordml/cex" xmlns:w16cid="http://schemas.microsoft.com/office/word/2016/wordml/cid" xmlns:w16="http://schemas.microsoft.com/office/word/2018/wordml" xmlns:w16se="http://schemas.microsoft.com/office/word/2015/wordml/symex" xmlns:wpg="http://schemas.microsoft.com/office/word/2010/wordprocessingGroup" xmlns:wpi="http://schemas.microsoft.com/office/word/2010/wordprocessingInk" xmlns:wne="http://schemas.microsoft.com/office/word/2006/wordml" xmlns:wps="http://schemas.microsoft.com/office/word/2010/wordprocessingShape" mc:Ignorable="w14 w15 w16se w16cid w16 w16cex wp14">
   <w:body>
     <w:p>
       <w:pPr>
@@ -86,27 +86,47 @@
                                 <w:sz w:val="48"/>
                                 <w:szCs w:val="48"/>
                               </w:rPr>
-                              <w:t>Last Name, First Name</w:t>
+                              <w:t>Last3</w:t>
+                            </w:r>
+                            <w:r>
+                              <w:rPr>
+                                <w:b/>
+                                <w:bCs/>
+                                <w:color w:val="461D7C"/>
+                                <w:sz w:val="48"/>
+                                <w:szCs w:val="48"/>
+                              </w:rPr>
+                              <w:t xml:space="preserve">, </w:t>
+                            </w:r>
+                            <w:r>
+                              <w:rPr>
+                                <w:b/>
+                                <w:bCs/>
+                                <w:color w:val="461D7C"/>
+                                <w:sz w:val="48"/>
+                                <w:szCs w:val="48"/>
+                              </w:rPr>
+                              <w:t>First3</w:t>
                             </w:r>
                           </w:p>
                           <w:p>
                             <w:pPr>
                               <w:rPr>
+                                <w:i/>
+                                <w:iCs/>
+                              </w:rPr>
+                            </w:pPr>
+                            <w:r>
+                              <w:rPr>
+                                <w:i/>
+                                <w:iCs/>
                                 <w:color w:val="461D7C"/>
                                 <w:sz w:val="32"/>
                                 <w:szCs w:val="32"/>
                               </w:rPr>
-                            </w:pPr>
-                            <w:r>
-                              <w:rPr>
-                                <w:color w:val="461D7C"/>
-                                <w:sz w:val="32"/>
-                                <w:szCs w:val="32"/>
-                              </w:rPr>
-                              <w:t>Program, Etc.</w:t>
+                              <w:t>Title3</w:t>
                             </w:r>
                           </w:p>
-                          <w:p/>
                         </w:txbxContent>
                       </wps:txbx>
                       <wps:bodyPr rot="0" vert="horz" wrap="square" lIns="91440" tIns="45720" rIns="91440" bIns="45720" anchor="t" anchorCtr="0" upright="1">
@@ -151,27 +171,47 @@
                           <w:sz w:val="48"/>
                           <w:szCs w:val="48"/>
                         </w:rPr>
-                        <w:t>Last Name, First Name</w:t>
+                        <w:t>Last3</w:t>
+                      </w:r>
+                      <w:r>
+                        <w:rPr>
+                          <w:b/>
+                          <w:bCs/>
+                          <w:color w:val="461D7C"/>
+                          <w:sz w:val="48"/>
+                          <w:szCs w:val="48"/>
+                        </w:rPr>
+                        <w:t xml:space="preserve">, </w:t>
+                      </w:r>
+                      <w:r>
+                        <w:rPr>
+                          <w:b/>
+                          <w:bCs/>
+                          <w:color w:val="461D7C"/>
+                          <w:sz w:val="48"/>
+                          <w:szCs w:val="48"/>
+                        </w:rPr>
+                        <w:t>First3</w:t>
                       </w:r>
                     </w:p>
                     <w:p>
                       <w:pPr>
                         <w:rPr>
+                          <w:i/>
+                          <w:iCs/>
+                        </w:rPr>
+                      </w:pPr>
+                      <w:r>
+                        <w:rPr>
+                          <w:i/>
+                          <w:iCs/>
                           <w:color w:val="461D7C"/>
                           <w:sz w:val="32"/>
                           <w:szCs w:val="32"/>
                         </w:rPr>
-                      </w:pPr>
-                      <w:r>
-                        <w:rPr>
-                          <w:color w:val="461D7C"/>
-                          <w:sz w:val="32"/>
-                          <w:szCs w:val="32"/>
-                        </w:rPr>
-                        <w:t>Program, Etc.</w:t>
+                        <w:t>Title3</w:t>
                       </w:r>
                     </w:p>
-                    <w:p/>
                   </w:txbxContent>
                 </v:textbox>
                 <w10:wrap type="square"/>
@@ -255,27 +295,47 @@
                                 <w:sz w:val="48"/>
                                 <w:szCs w:val="48"/>
                               </w:rPr>
-                              <w:t>Last Name, First Name</w:t>
+                              <w:t>Last1</w:t>
+                            </w:r>
+                            <w:r>
+                              <w:rPr>
+                                <w:b/>
+                                <w:bCs/>
+                                <w:color w:val="461D7C"/>
+                                <w:sz w:val="48"/>
+                                <w:szCs w:val="48"/>
+                              </w:rPr>
+                              <w:t xml:space="preserve">, </w:t>
+                            </w:r>
+                            <w:r>
+                              <w:rPr>
+                                <w:b/>
+                                <w:bCs/>
+                                <w:color w:val="461D7C"/>
+                                <w:sz w:val="48"/>
+                                <w:szCs w:val="48"/>
+                              </w:rPr>
+                              <w:t>First1</w:t>
                             </w:r>
                           </w:p>
                           <w:p>
                             <w:pPr>
                               <w:rPr>
+                                <w:i/>
+                                <w:iCs/>
+                              </w:rPr>
+                            </w:pPr>
+                            <w:r>
+                              <w:rPr>
+                                <w:i/>
+                                <w:iCs/>
                                 <w:color w:val="461D7C"/>
                                 <w:sz w:val="32"/>
                                 <w:szCs w:val="32"/>
                               </w:rPr>
-                            </w:pPr>
-                            <w:r>
-                              <w:rPr>
-                                <w:color w:val="461D7C"/>
-                                <w:sz w:val="32"/>
-                                <w:szCs w:val="32"/>
-                              </w:rPr>
-                              <w:t>Program, Etc.</w:t>
+                              <w:t>Title1</w:t>
                             </w:r>
                           </w:p>
-                          <w:p/>
                         </w:txbxContent>
                       </wps:txbx>
                       <wps:bodyPr rot="0" vert="horz" wrap="square" lIns="91440" tIns="45720" rIns="91440" bIns="45720" anchor="t" anchorCtr="0" upright="1">
@@ -316,27 +376,47 @@
                           <w:sz w:val="48"/>
                           <w:szCs w:val="48"/>
                         </w:rPr>
-                        <w:t>Last Name, First Name</w:t>
+                        <w:t>Last1</w:t>
+                      </w:r>
+                      <w:r>
+                        <w:rPr>
+                          <w:b/>
+                          <w:bCs/>
+                          <w:color w:val="461D7C"/>
+                          <w:sz w:val="48"/>
+                          <w:szCs w:val="48"/>
+                        </w:rPr>
+                        <w:t xml:space="preserve">, </w:t>
+                      </w:r>
+                      <w:r>
+                        <w:rPr>
+                          <w:b/>
+                          <w:bCs/>
+                          <w:color w:val="461D7C"/>
+                          <w:sz w:val="48"/>
+                          <w:szCs w:val="48"/>
+                        </w:rPr>
+                        <w:t>First1</w:t>
                       </w:r>
                     </w:p>
                     <w:p>
                       <w:pPr>
                         <w:rPr>
+                          <w:i/>
+                          <w:iCs/>
+                        </w:rPr>
+                      </w:pPr>
+                      <w:r>
+                        <w:rPr>
+                          <w:i/>
+                          <w:iCs/>
                           <w:color w:val="461D7C"/>
                           <w:sz w:val="32"/>
                           <w:szCs w:val="32"/>
                         </w:rPr>
-                      </w:pPr>
-                      <w:r>
-                        <w:rPr>
-                          <w:color w:val="461D7C"/>
-                          <w:sz w:val="32"/>
-                          <w:szCs w:val="32"/>
-                        </w:rPr>
-                        <w:t>Program, Etc.</w:t>
+                        <w:t>Title1</w:t>
                       </w:r>
                     </w:p>
-                    <w:p/>
                   </w:txbxContent>
                 </v:textbox>
                 <w10:wrap type="square"/>
@@ -420,27 +500,47 @@
                                 <w:sz w:val="48"/>
                                 <w:szCs w:val="48"/>
                               </w:rPr>
-                              <w:t>Last Name, First Name</w:t>
+                              <w:t>Last2</w:t>
+                            </w:r>
+                            <w:r>
+                              <w:rPr>
+                                <w:b/>
+                                <w:bCs/>
+                                <w:color w:val="461D7C"/>
+                                <w:sz w:val="48"/>
+                                <w:szCs w:val="48"/>
+                              </w:rPr>
+                              <w:t xml:space="preserve">, </w:t>
+                            </w:r>
+                            <w:r>
+                              <w:rPr>
+                                <w:b/>
+                                <w:bCs/>
+                                <w:color w:val="461D7C"/>
+                                <w:sz w:val="48"/>
+                                <w:szCs w:val="48"/>
+                              </w:rPr>
+                              <w:t>First2</w:t>
                             </w:r>
                           </w:p>
                           <w:p>
                             <w:pPr>
                               <w:rPr>
+                                <w:i/>
+                                <w:iCs/>
+                              </w:rPr>
+                            </w:pPr>
+                            <w:r>
+                              <w:rPr>
+                                <w:i/>
+                                <w:iCs/>
                                 <w:color w:val="461D7C"/>
                                 <w:sz w:val="32"/>
                                 <w:szCs w:val="32"/>
                               </w:rPr>
-                            </w:pPr>
-                            <w:r>
-                              <w:rPr>
-                                <w:color w:val="461D7C"/>
-                                <w:sz w:val="32"/>
-                                <w:szCs w:val="32"/>
-                              </w:rPr>
-                              <w:t>Program, Etc.</w:t>
+                              <w:t>Titl2</w:t>
                             </w:r>
                           </w:p>
-                          <w:p/>
                         </w:txbxContent>
                       </wps:txbx>
                       <wps:bodyPr rot="0" vert="horz" wrap="square" lIns="91440" tIns="45720" rIns="91440" bIns="45720" anchor="t" anchorCtr="0" upright="1">
@@ -481,27 +581,47 @@
                           <w:sz w:val="48"/>
                           <w:szCs w:val="48"/>
                         </w:rPr>
-                        <w:t>Last Name, First Name</w:t>
+                        <w:t>Last2</w:t>
+                      </w:r>
+                      <w:r>
+                        <w:rPr>
+                          <w:b/>
+                          <w:bCs/>
+                          <w:color w:val="461D7C"/>
+                          <w:sz w:val="48"/>
+                          <w:szCs w:val="48"/>
+                        </w:rPr>
+                        <w:t xml:space="preserve">, </w:t>
+                      </w:r>
+                      <w:r>
+                        <w:rPr>
+                          <w:b/>
+                          <w:bCs/>
+                          <w:color w:val="461D7C"/>
+                          <w:sz w:val="48"/>
+                          <w:szCs w:val="48"/>
+                        </w:rPr>
+                        <w:t>First2</w:t>
                       </w:r>
                     </w:p>
                     <w:p>
                       <w:pPr>
                         <w:rPr>
+                          <w:i/>
+                          <w:iCs/>
+                        </w:rPr>
+                      </w:pPr>
+                      <w:r>
+                        <w:rPr>
+                          <w:i/>
+                          <w:iCs/>
                           <w:color w:val="461D7C"/>
                           <w:sz w:val="32"/>
                           <w:szCs w:val="32"/>
                         </w:rPr>
-                      </w:pPr>
-                      <w:r>
-                        <w:rPr>
-                          <w:color w:val="461D7C"/>
-                          <w:sz w:val="32"/>
-                          <w:szCs w:val="32"/>
-                        </w:rPr>
-                        <w:t>Program, Etc.</w:t>
+                        <w:t>Titl2</w:t>
                       </w:r>
                     </w:p>
-                    <w:p/>
                   </w:txbxContent>
                 </v:textbox>
                 <w10:wrap type="square"/>
@@ -587,27 +707,47 @@
                                 <w:sz w:val="48"/>
                                 <w:szCs w:val="48"/>
                               </w:rPr>
-                              <w:t>Last Name, First Name</w:t>
+                              <w:t>Last4</w:t>
+                            </w:r>
+                            <w:r>
+                              <w:rPr>
+                                <w:b/>
+                                <w:bCs/>
+                                <w:color w:val="461D7C"/>
+                                <w:sz w:val="48"/>
+                                <w:szCs w:val="48"/>
+                              </w:rPr>
+                              <w:t xml:space="preserve">, </w:t>
+                            </w:r>
+                            <w:r>
+                              <w:rPr>
+                                <w:b/>
+                                <w:bCs/>
+                                <w:color w:val="461D7C"/>
+                                <w:sz w:val="48"/>
+                                <w:szCs w:val="48"/>
+                              </w:rPr>
+                              <w:t>First4</w:t>
                             </w:r>
                           </w:p>
                           <w:p>
                             <w:pPr>
                               <w:rPr>
+                                <w:i/>
+                                <w:iCs/>
+                              </w:rPr>
+                            </w:pPr>
+                            <w:r>
+                              <w:rPr>
+                                <w:i/>
+                                <w:iCs/>
                                 <w:color w:val="461D7C"/>
                                 <w:sz w:val="32"/>
                                 <w:szCs w:val="32"/>
                               </w:rPr>
-                            </w:pPr>
-                            <w:r>
-                              <w:rPr>
-                                <w:color w:val="461D7C"/>
-                                <w:sz w:val="32"/>
-                                <w:szCs w:val="32"/>
-                              </w:rPr>
-                              <w:t>Program, Etc.</w:t>
+                              <w:t>Title4</w:t>
                             </w:r>
                           </w:p>
-                          <w:p/>
                         </w:txbxContent>
                       </wps:txbx>
                       <wps:bodyPr rot="0" vert="horz" wrap="square" lIns="91440" tIns="45720" rIns="91440" bIns="45720" anchor="t" anchorCtr="0" upright="1">
@@ -648,27 +788,47 @@
                           <w:sz w:val="48"/>
                           <w:szCs w:val="48"/>
                         </w:rPr>
-                        <w:t>Last Name, First Name</w:t>
+                        <w:t>Last4</w:t>
+                      </w:r>
+                      <w:r>
+                        <w:rPr>
+                          <w:b/>
+                          <w:bCs/>
+                          <w:color w:val="461D7C"/>
+                          <w:sz w:val="48"/>
+                          <w:szCs w:val="48"/>
+                        </w:rPr>
+                        <w:t xml:space="preserve">, </w:t>
+                      </w:r>
+                      <w:r>
+                        <w:rPr>
+                          <w:b/>
+                          <w:bCs/>
+                          <w:color w:val="461D7C"/>
+                          <w:sz w:val="48"/>
+                          <w:szCs w:val="48"/>
+                        </w:rPr>
+                        <w:t>First4</w:t>
                       </w:r>
                     </w:p>
                     <w:p>
                       <w:pPr>
                         <w:rPr>
+                          <w:i/>
+                          <w:iCs/>
+                        </w:rPr>
+                      </w:pPr>
+                      <w:r>
+                        <w:rPr>
+                          <w:i/>
+                          <w:iCs/>
                           <w:color w:val="461D7C"/>
                           <w:sz w:val="32"/>
                           <w:szCs w:val="32"/>
                         </w:rPr>
-                      </w:pPr>
-                      <w:r>
-                        <w:rPr>
-                          <w:color w:val="461D7C"/>
-                          <w:sz w:val="32"/>
-                          <w:szCs w:val="32"/>
-                        </w:rPr>
-                        <w:t>Program, Etc.</w:t>
+                        <w:t>Title4</w:t>
                       </w:r>
                     </w:p>
-                    <w:p/>
                   </w:txbxContent>
                 </v:textbox>
                 <w10:wrap type="square"/>
@@ -754,27 +914,47 @@
                                 <w:sz w:val="48"/>
                                 <w:szCs w:val="48"/>
                               </w:rPr>
-                              <w:t>Last Name, First Name</w:t>
+                              <w:t>Last5</w:t>
+                            </w:r>
+                            <w:r>
+                              <w:rPr>
+                                <w:b/>
+                                <w:bCs/>
+                                <w:color w:val="461D7C"/>
+                                <w:sz w:val="48"/>
+                                <w:szCs w:val="48"/>
+                              </w:rPr>
+                              <w:t xml:space="preserve">, </w:t>
+                            </w:r>
+                            <w:r>
+                              <w:rPr>
+                                <w:b/>
+                                <w:bCs/>
+                                <w:color w:val="461D7C"/>
+                                <w:sz w:val="48"/>
+                                <w:szCs w:val="48"/>
+                              </w:rPr>
+                              <w:t>First5</w:t>
                             </w:r>
                           </w:p>
                           <w:p>
                             <w:pPr>
                               <w:rPr>
+                                <w:i/>
+                                <w:iCs/>
+                              </w:rPr>
+                            </w:pPr>
+                            <w:r>
+                              <w:rPr>
+                                <w:i/>
+                                <w:iCs/>
                                 <w:color w:val="461D7C"/>
                                 <w:sz w:val="32"/>
                                 <w:szCs w:val="32"/>
                               </w:rPr>
-                            </w:pPr>
-                            <w:r>
-                              <w:rPr>
-                                <w:color w:val="461D7C"/>
-                                <w:sz w:val="32"/>
-                                <w:szCs w:val="32"/>
-                              </w:rPr>
-                              <w:t>Program, Etc.</w:t>
+                              <w:t>Title5</w:t>
                             </w:r>
                           </w:p>
-                          <w:p/>
                         </w:txbxContent>
                       </wps:txbx>
                       <wps:bodyPr rot="0" vert="horz" wrap="square" lIns="91440" tIns="45720" rIns="91440" bIns="45720" anchor="t" anchorCtr="0" upright="1">
@@ -815,27 +995,47 @@
                           <w:sz w:val="48"/>
                           <w:szCs w:val="48"/>
                         </w:rPr>
-                        <w:t>Last Name, First Name</w:t>
+                        <w:t>Last5</w:t>
+                      </w:r>
+                      <w:r>
+                        <w:rPr>
+                          <w:b/>
+                          <w:bCs/>
+                          <w:color w:val="461D7C"/>
+                          <w:sz w:val="48"/>
+                          <w:szCs w:val="48"/>
+                        </w:rPr>
+                        <w:t xml:space="preserve">, </w:t>
+                      </w:r>
+                      <w:r>
+                        <w:rPr>
+                          <w:b/>
+                          <w:bCs/>
+                          <w:color w:val="461D7C"/>
+                          <w:sz w:val="48"/>
+                          <w:szCs w:val="48"/>
+                        </w:rPr>
+                        <w:t>First5</w:t>
                       </w:r>
                     </w:p>
                     <w:p>
                       <w:pPr>
                         <w:rPr>
+                          <w:i/>
+                          <w:iCs/>
+                        </w:rPr>
+                      </w:pPr>
+                      <w:r>
+                        <w:rPr>
+                          <w:i/>
+                          <w:iCs/>
                           <w:color w:val="461D7C"/>
                           <w:sz w:val="32"/>
                           <w:szCs w:val="32"/>
                         </w:rPr>
-                      </w:pPr>
-                      <w:r>
-                        <w:rPr>
-                          <w:color w:val="461D7C"/>
-                          <w:sz w:val="32"/>
-                          <w:szCs w:val="32"/>
-                        </w:rPr>
-                        <w:t>Program, Etc.</w:t>
+                        <w:t>Title5</w:t>
                       </w:r>
                     </w:p>
-                    <w:p/>
                   </w:txbxContent>
                 </v:textbox>
                 <w10:wrap type="square"/>
@@ -913,7 +1113,6 @@
                                 <w:szCs w:val="48"/>
                               </w:rPr>
                             </w:pPr>
-                            <w:bookmarkStart w:id="0" w:name="_GoBack"/>
                             <w:r>
                               <w:rPr>
                                 <w:b/>
@@ -922,28 +1121,57 @@
                                 <w:sz w:val="48"/>
                                 <w:szCs w:val="48"/>
                               </w:rPr>
-                              <w:t>Last Name, First Name</w:t>
+                              <w:t>Last6</w:t>
+                            </w:r>
+                            <w:r>
+                              <w:rPr>
+                                <w:b/>
+                                <w:bCs/>
+                                <w:color w:val="461D7C"/>
+                                <w:sz w:val="48"/>
+                                <w:szCs w:val="48"/>
+                              </w:rPr>
+                              <w:t xml:space="preserve">, </w:t>
+                            </w:r>
+                            <w:r>
+                              <w:rPr>
+                                <w:b/>
+                                <w:bCs/>
+                                <w:color w:val="461D7C"/>
+                                <w:sz w:val="48"/>
+                                <w:szCs w:val="48"/>
+                              </w:rPr>
+                              <w:t>First6</w:t>
+                            </w:r>
+                            <w:r>
+                              <w:rPr>
+                                <w:b/>
+                                <w:bCs/>
+                                <w:color w:val="461D7C"/>
+                                <w:sz w:val="48"/>
+                                <w:szCs w:val="48"/>
+                              </w:rPr>
+                              <w:t xml:space="preserve"> </w:t>
                             </w:r>
                           </w:p>
                           <w:p>
                             <w:pPr>
                               <w:rPr>
+                                <w:i/>
+                                <w:iCs/>
+                              </w:rPr>
+                            </w:pPr>
+                            <w:r>
+                              <w:rPr>
+                                <w:i/>
+                                <w:iCs/>
                                 <w:color w:val="461D7C"/>
                                 <w:sz w:val="32"/>
                                 <w:szCs w:val="32"/>
                               </w:rPr>
-                            </w:pPr>
-                            <w:r>
-                              <w:rPr>
-                                <w:color w:val="461D7C"/>
-                                <w:sz w:val="32"/>
-                                <w:szCs w:val="32"/>
-                              </w:rPr>
-                              <w:t>Program, Etc.</w:t>
+                              <w:t>Title6</w:t>
                             </w:r>
                           </w:p>
-                          <w:bookmarkEnd w:id="0"/>
-                          <w:p/>
                         </w:txbxContent>
                       </wps:txbx>
                       <wps:bodyPr rot="0" vert="horz" wrap="square" lIns="91440" tIns="45720" rIns="91440" bIns="45720" anchor="t" anchorCtr="0" upright="1">
@@ -976,7 +1204,6 @@
                           <w:szCs w:val="48"/>
                         </w:rPr>
                       </w:pPr>
-                      <w:bookmarkStart w:id="1" w:name="_GoBack"/>
                       <w:r>
                         <w:rPr>
                           <w:b/>
@@ -985,28 +1212,57 @@
                           <w:sz w:val="48"/>
                           <w:szCs w:val="48"/>
                         </w:rPr>
-                        <w:t>Last Name, First Name</w:t>
+                        <w:t>Last6</w:t>
+                      </w:r>
+                      <w:r>
+                        <w:rPr>
+                          <w:b/>
+                          <w:bCs/>
+                          <w:color w:val="461D7C"/>
+                          <w:sz w:val="48"/>
+                          <w:szCs w:val="48"/>
+                        </w:rPr>
+                        <w:t xml:space="preserve">, </w:t>
+                      </w:r>
+                      <w:r>
+                        <w:rPr>
+                          <w:b/>
+                          <w:bCs/>
+                          <w:color w:val="461D7C"/>
+                          <w:sz w:val="48"/>
+                          <w:szCs w:val="48"/>
+                        </w:rPr>
+                        <w:t>First6</w:t>
+                      </w:r>
+                      <w:r>
+                        <w:rPr>
+                          <w:b/>
+                          <w:bCs/>
+                          <w:color w:val="461D7C"/>
+                          <w:sz w:val="48"/>
+                          <w:szCs w:val="48"/>
+                        </w:rPr>
+                        <w:t xml:space="preserve"> </w:t>
                       </w:r>
                     </w:p>
                     <w:p>
                       <w:pPr>
                         <w:rPr>
+                          <w:i/>
+                          <w:iCs/>
+                        </w:rPr>
+                      </w:pPr>
+                      <w:r>
+                        <w:rPr>
+                          <w:i/>
+                          <w:iCs/>
                           <w:color w:val="461D7C"/>
                           <w:sz w:val="32"/>
                           <w:szCs w:val="32"/>
                         </w:rPr>
-                      </w:pPr>
-                      <w:r>
-                        <w:rPr>
-                          <w:color w:val="461D7C"/>
-                          <w:sz w:val="32"/>
-                          <w:szCs w:val="32"/>
-                        </w:rPr>
-                        <w:t>Program, Etc.</w:t>
+                        <w:t>Title6</w:t>
                       </w:r>
                     </w:p>
-                    <w:bookmarkEnd w:id="1"/>
-                    <w:p/>
                   </w:txbxContent>
                 </v:textbox>
                 <w10:wrap type="square"/>
@@ -1091,27 +1347,47 @@
                                 <w:sz w:val="48"/>
                                 <w:szCs w:val="48"/>
                               </w:rPr>
-                              <w:t>Last Name, First Name</w:t>
+                              <w:t>Last8</w:t>
+                            </w:r>
+                            <w:r>
+                              <w:rPr>
+                                <w:b/>
+                                <w:bCs/>
+                                <w:color w:val="461D7C"/>
+                                <w:sz w:val="48"/>
+                                <w:szCs w:val="48"/>
+                              </w:rPr>
+                              <w:t xml:space="preserve">, </w:t>
+                            </w:r>
+                            <w:r>
+                              <w:rPr>
+                                <w:b/>
+                                <w:bCs/>
+                                <w:color w:val="461D7C"/>
+                                <w:sz w:val="48"/>
+                                <w:szCs w:val="48"/>
+                              </w:rPr>
+                              <w:t>First8</w:t>
                             </w:r>
                           </w:p>
                           <w:p>
                             <w:pPr>
                               <w:rPr>
+                                <w:i/>
+                                <w:iCs/>
+                              </w:rPr>
+                            </w:pPr>
+                            <w:r>
+                              <w:rPr>
+                                <w:i/>
+                                <w:iCs/>
                                 <w:color w:val="461D7C"/>
                                 <w:sz w:val="32"/>
                                 <w:szCs w:val="32"/>
                               </w:rPr>
-                            </w:pPr>
-                            <w:r>
-                              <w:rPr>
-                                <w:color w:val="461D7C"/>
-                                <w:sz w:val="32"/>
-                                <w:szCs w:val="32"/>
-                              </w:rPr>
-                              <w:t>Program, Etc.</w:t>
+                              <w:t>Title8</w:t>
                             </w:r>
                           </w:p>
-                          <w:p/>
                         </w:txbxContent>
                       </wps:txbx>
                       <wps:bodyPr rot="0" vert="horz" wrap="square" lIns="91440" tIns="45720" rIns="91440" bIns="45720" anchor="t" anchorCtr="0" upright="1">
@@ -1152,27 +1428,47 @@
                           <w:sz w:val="48"/>
                           <w:szCs w:val="48"/>
                         </w:rPr>
-                        <w:t>Last Name, First Name</w:t>
+                        <w:t>Last8</w:t>
+                      </w:r>
+                      <w:r>
+                        <w:rPr>
+                          <w:b/>
+                          <w:bCs/>
+                          <w:color w:val="461D7C"/>
+                          <w:sz w:val="48"/>
+                          <w:szCs w:val="48"/>
+                        </w:rPr>
+                        <w:t xml:space="preserve">, </w:t>
+                      </w:r>
+                      <w:r>
+                        <w:rPr>
+                          <w:b/>
+                          <w:bCs/>
+                          <w:color w:val="461D7C"/>
+                          <w:sz w:val="48"/>
+                          <w:szCs w:val="48"/>
+                        </w:rPr>
+                        <w:t>First8</w:t>
                       </w:r>
                     </w:p>
                     <w:p>
                       <w:pPr>
                         <w:rPr>
+                          <w:i/>
+                          <w:iCs/>
+                        </w:rPr>
+                      </w:pPr>
+                      <w:r>
+                        <w:rPr>
+                          <w:i/>
+                          <w:iCs/>
                           <w:color w:val="461D7C"/>
                           <w:sz w:val="32"/>
                           <w:szCs w:val="32"/>
                         </w:rPr>
-                      </w:pPr>
-                      <w:r>
-                        <w:rPr>
-                          <w:color w:val="461D7C"/>
-                          <w:sz w:val="32"/>
-                          <w:szCs w:val="32"/>
-                        </w:rPr>
-                        <w:t>Program, Etc.</w:t>
+                        <w:t>Title8</w:t>
                       </w:r>
                     </w:p>
-                    <w:p/>
                   </w:txbxContent>
                 </v:textbox>
                 <w10:wrap type="square"/>
@@ -1257,27 +1553,47 @@
                                 <w:sz w:val="48"/>
                                 <w:szCs w:val="48"/>
                               </w:rPr>
-                              <w:t>Last Name, First Name</w:t>
+                              <w:t>10Last</w:t>
+                            </w:r>
+                            <w:r>
+                              <w:rPr>
+                                <w:b/>
+                                <w:bCs/>
+                                <w:color w:val="461D7C"/>
+                                <w:sz w:val="48"/>
+                                <w:szCs w:val="48"/>
+                              </w:rPr>
+                              <w:t xml:space="preserve">, </w:t>
+                            </w:r>
+                            <w:r>
+                              <w:rPr>
+                                <w:b/>
+                                <w:bCs/>
+                                <w:color w:val="461D7C"/>
+                                <w:sz w:val="48"/>
+                                <w:szCs w:val="48"/>
+                              </w:rPr>
+                              <w:t>10First</w:t>
                             </w:r>
                           </w:p>
                           <w:p>
                             <w:pPr>
                               <w:rPr>
+                                <w:i/>
+                                <w:iCs/>
+                              </w:rPr>
+                            </w:pPr>
+                            <w:r>
+                              <w:rPr>
+                                <w:i/>
+                                <w:iCs/>
                                 <w:color w:val="461D7C"/>
                                 <w:sz w:val="32"/>
                                 <w:szCs w:val="32"/>
                               </w:rPr>
-                            </w:pPr>
-                            <w:r>
-                              <w:rPr>
-                                <w:color w:val="461D7C"/>
-                                <w:sz w:val="32"/>
-                                <w:szCs w:val="32"/>
-                              </w:rPr>
-                              <w:t>Program, Etc.</w:t>
+                              <w:t>10Title</w:t>
                             </w:r>
                           </w:p>
-                          <w:p/>
                         </w:txbxContent>
                       </wps:txbx>
                       <wps:bodyPr rot="0" vert="horz" wrap="square" lIns="91440" tIns="45720" rIns="91440" bIns="45720" anchor="t" anchorCtr="0" upright="1">
@@ -1318,27 +1634,47 @@
                           <w:sz w:val="48"/>
                           <w:szCs w:val="48"/>
                         </w:rPr>
-                        <w:t>Last Name, First Name</w:t>
+                        <w:t>10Last</w:t>
+                      </w:r>
+                      <w:r>
+                        <w:rPr>
+                          <w:b/>
+                          <w:bCs/>
+                          <w:color w:val="461D7C"/>
+                          <w:sz w:val="48"/>
+                          <w:szCs w:val="48"/>
+                        </w:rPr>
+                        <w:t xml:space="preserve">, </w:t>
+                      </w:r>
+                      <w:r>
+                        <w:rPr>
+                          <w:b/>
+                          <w:bCs/>
+                          <w:color w:val="461D7C"/>
+                          <w:sz w:val="48"/>
+                          <w:szCs w:val="48"/>
+                        </w:rPr>
+                        <w:t>10First</w:t>
                       </w:r>
                     </w:p>
                     <w:p>
                       <w:pPr>
                         <w:rPr>
+                          <w:i/>
+                          <w:iCs/>
+                        </w:rPr>
+                      </w:pPr>
+                      <w:r>
+                        <w:rPr>
+                          <w:i/>
+                          <w:iCs/>
                           <w:color w:val="461D7C"/>
                           <w:sz w:val="32"/>
                           <w:szCs w:val="32"/>
                         </w:rPr>
-                      </w:pPr>
-                      <w:r>
-                        <w:rPr>
-                          <w:color w:val="461D7C"/>
-                          <w:sz w:val="32"/>
-                          <w:szCs w:val="32"/>
-                        </w:rPr>
-                        <w:t>Program, Etc.</w:t>
+                        <w:t>10Title</w:t>
                       </w:r>
                     </w:p>
-                    <w:p/>
                   </w:txbxContent>
                 </v:textbox>
                 <w10:wrap type="square"/>
@@ -1423,27 +1759,47 @@
                                 <w:sz w:val="48"/>
                                 <w:szCs w:val="48"/>
                               </w:rPr>
-                              <w:t>Last Name, First Name</w:t>
+                              <w:t>Last9</w:t>
+                            </w:r>
+                            <w:r>
+                              <w:rPr>
+                                <w:b/>
+                                <w:bCs/>
+                                <w:color w:val="461D7C"/>
+                                <w:sz w:val="48"/>
+                                <w:szCs w:val="48"/>
+                              </w:rPr>
+                              <w:t xml:space="preserve">, </w:t>
+                            </w:r>
+                            <w:r>
+                              <w:rPr>
+                                <w:b/>
+                                <w:bCs/>
+                                <w:color w:val="461D7C"/>
+                                <w:sz w:val="48"/>
+                                <w:szCs w:val="48"/>
+                              </w:rPr>
+                              <w:t>First9</w:t>
                             </w:r>
                           </w:p>
                           <w:p>
                             <w:pPr>
                               <w:rPr>
+                                <w:i/>
+                                <w:iCs/>
+                              </w:rPr>
+                            </w:pPr>
+                            <w:r>
+                              <w:rPr>
+                                <w:i/>
+                                <w:iCs/>
                                 <w:color w:val="461D7C"/>
                                 <w:sz w:val="32"/>
                                 <w:szCs w:val="32"/>
                               </w:rPr>
-                            </w:pPr>
-                            <w:r>
-                              <w:rPr>
-                                <w:color w:val="461D7C"/>
-                                <w:sz w:val="32"/>
-                                <w:szCs w:val="32"/>
-                              </w:rPr>
-                              <w:t>Program, Etc.</w:t>
+                              <w:t>Title9</w:t>
                             </w:r>
                           </w:p>
-                          <w:p/>
                         </w:txbxContent>
                       </wps:txbx>
                       <wps:bodyPr rot="0" vert="horz" wrap="square" lIns="91440" tIns="45720" rIns="91440" bIns="45720" anchor="t" anchorCtr="0" upright="1">
@@ -1484,27 +1840,47 @@
                           <w:sz w:val="48"/>
                           <w:szCs w:val="48"/>
                         </w:rPr>
-                        <w:t>Last Name, First Name</w:t>
+                        <w:t>Last9</w:t>
+                      </w:r>
+                      <w:r>
+                        <w:rPr>
+                          <w:b/>
+                          <w:bCs/>
+                          <w:color w:val="461D7C"/>
+                          <w:sz w:val="48"/>
+                          <w:szCs w:val="48"/>
+                        </w:rPr>
+                        <w:t xml:space="preserve">, </w:t>
+                      </w:r>
+                      <w:r>
+                        <w:rPr>
+                          <w:b/>
+                          <w:bCs/>
+                          <w:color w:val="461D7C"/>
+                          <w:sz w:val="48"/>
+                          <w:szCs w:val="48"/>
+                        </w:rPr>
+                        <w:t>First9</w:t>
                       </w:r>
                     </w:p>
                     <w:p>
                       <w:pPr>
                         <w:rPr>
+                          <w:i/>
+                          <w:iCs/>
+                        </w:rPr>
+                      </w:pPr>
+                      <w:r>
+                        <w:rPr>
+                          <w:i/>
+                          <w:iCs/>
                           <w:color w:val="461D7C"/>
                           <w:sz w:val="32"/>
                           <w:szCs w:val="32"/>
                         </w:rPr>
-                      </w:pPr>
-                      <w:r>
-                        <w:rPr>
-                          <w:color w:val="461D7C"/>
-                          <w:sz w:val="32"/>
-                          <w:szCs w:val="32"/>
-                        </w:rPr>
-                        <w:t>Program, Etc.</w:t>
+                        <w:t>Title9</w:t>
                       </w:r>
                     </w:p>
-                    <w:p/>
                   </w:txbxContent>
                 </v:textbox>
                 <w10:wrap type="square"/>
@@ -1589,27 +1965,47 @@
                                 <w:sz w:val="48"/>
                                 <w:szCs w:val="48"/>
                               </w:rPr>
-                              <w:t>Last Name, First Name</w:t>
+                              <w:t>Last7</w:t>
+                            </w:r>
+                            <w:r>
+                              <w:rPr>
+                                <w:b/>
+                                <w:bCs/>
+                                <w:color w:val="461D7C"/>
+                                <w:sz w:val="48"/>
+                                <w:szCs w:val="48"/>
+                              </w:rPr>
+                              <w:t xml:space="preserve">, </w:t>
+                            </w:r>
+                            <w:r>
+                              <w:rPr>
+                                <w:b/>
+                                <w:bCs/>
+                                <w:color w:val="461D7C"/>
+                                <w:sz w:val="48"/>
+                                <w:szCs w:val="48"/>
+                              </w:rPr>
+                              <w:t>First7</w:t>
                             </w:r>
                           </w:p>
                           <w:p>
                             <w:pPr>
                               <w:rPr>
+                                <w:i/>
+                                <w:iCs/>
+                              </w:rPr>
+                            </w:pPr>
+                            <w:r>
+                              <w:rPr>
+                                <w:i/>
+                                <w:iCs/>
                                 <w:color w:val="461D7C"/>
                                 <w:sz w:val="32"/>
                                 <w:szCs w:val="32"/>
                               </w:rPr>
-                            </w:pPr>
-                            <w:r>
-                              <w:rPr>
-                                <w:color w:val="461D7C"/>
-                                <w:sz w:val="32"/>
-                                <w:szCs w:val="32"/>
-                              </w:rPr>
-                              <w:t>Program, Etc.</w:t>
+                              <w:t>Title7</w:t>
                             </w:r>
                           </w:p>
-                          <w:p/>
                         </w:txbxContent>
                       </wps:txbx>
                       <wps:bodyPr rot="0" vert="horz" wrap="square" lIns="91440" tIns="45720" rIns="91440" bIns="45720" anchor="t" anchorCtr="0" upright="1">
@@ -1650,27 +2046,47 @@
                           <w:sz w:val="48"/>
                           <w:szCs w:val="48"/>
                         </w:rPr>
-                        <w:t>Last Name, First Name</w:t>
+                        <w:t>Last7</w:t>
+                      </w:r>
+                      <w:r>
+                        <w:rPr>
+                          <w:b/>
+                          <w:bCs/>
+                          <w:color w:val="461D7C"/>
+                          <w:sz w:val="48"/>
+                          <w:szCs w:val="48"/>
+                        </w:rPr>
+                        <w:t xml:space="preserve">, </w:t>
+                      </w:r>
+                      <w:r>
+                        <w:rPr>
+                          <w:b/>
+                          <w:bCs/>
+                          <w:color w:val="461D7C"/>
+                          <w:sz w:val="48"/>
+                          <w:szCs w:val="48"/>
+                        </w:rPr>
+                        <w:t>First7</w:t>
                       </w:r>
                     </w:p>
                     <w:p>
                       <w:pPr>
                         <w:rPr>
+                          <w:i/>
+                          <w:iCs/>
+                        </w:rPr>
+                      </w:pPr>
+                      <w:r>
+                        <w:rPr>
+                          <w:i/>
+                          <w:iCs/>
                           <w:color w:val="461D7C"/>
                           <w:sz w:val="32"/>
                           <w:szCs w:val="32"/>
                         </w:rPr>
-                      </w:pPr>
-                      <w:r>
-                        <w:rPr>
-                          <w:color w:val="461D7C"/>
-                          <w:sz w:val="32"/>
-                          <w:szCs w:val="32"/>
-                        </w:rPr>
-                        <w:t>Program, Etc.</w:t>
+                        <w:t>Title7</w:t>
                       </w:r>
                     </w:p>
-                    <w:p/>
                   </w:txbxContent>
                 </v:textbox>
                 <w10:wrap type="square"/>
@@ -1753,7 +2169,7 @@
                                 <w:sz w:val="44"/>
                                 <w:szCs w:val="44"/>
                               </w:rPr>
-                              <w:t>XXXX</w:t>
+                              <w:t>RN1</w:t>
                             </w:r>
                           </w:p>
                           <w:p/>
@@ -1794,7 +2210,7 @@
                           <w:sz w:val="44"/>
                           <w:szCs w:val="44"/>
                         </w:rPr>
-                        <w:t>XXXX</w:t>
+                        <w:t>RN1</w:t>
                       </w:r>
                     </w:p>
                     <w:p/>
@@ -1868,22 +2284,16 @@
                           <w:p>
                             <w:pPr>
                               <w:jc w:val="center"/>
+                            </w:pPr>
+                            <w:r>
                               <w:rPr>
                                 <w:color w:val="461D7C"/>
                                 <w:sz w:val="44"/>
                                 <w:szCs w:val="44"/>
                               </w:rPr>
-                            </w:pPr>
-                            <w:r>
-                              <w:rPr>
-                                <w:color w:val="461D7C"/>
-                                <w:sz w:val="44"/>
-                                <w:szCs w:val="44"/>
-                              </w:rPr>
-                              <w:t>XXXX</w:t>
+                              <w:t>RN2</w:t>
                             </w:r>
                           </w:p>
-                          <w:p/>
                         </w:txbxContent>
                       </wps:txbx>
                       <wps:bodyPr rot="0" vert="horz" wrap="square" lIns="91440" tIns="45720" rIns="91440" bIns="45720" anchor="t" anchorCtr="0" upright="1">
@@ -1909,22 +2319,16 @@
                     <w:p>
                       <w:pPr>
                         <w:jc w:val="center"/>
+                      </w:pPr>
+                      <w:r>
                         <w:rPr>
                           <w:color w:val="461D7C"/>
                           <w:sz w:val="44"/>
                           <w:szCs w:val="44"/>
                         </w:rPr>
-                      </w:pPr>
-                      <w:r>
-                        <w:rPr>
-                          <w:color w:val="461D7C"/>
-                          <w:sz w:val="44"/>
-                          <w:szCs w:val="44"/>
-                        </w:rPr>
-                        <w:t>XXXX</w:t>
+                        <w:t>RN2</w:t>
                       </w:r>
                     </w:p>
-                    <w:p/>
                   </w:txbxContent>
                 </v:textbox>
                 <w10:wrap type="square"/>
@@ -1995,22 +2399,16 @@
                           <w:p>
                             <w:pPr>
                               <w:jc w:val="center"/>
+                            </w:pPr>
+                            <w:r>
                               <w:rPr>
                                 <w:color w:val="461D7C"/>
                                 <w:sz w:val="44"/>
                                 <w:szCs w:val="44"/>
                               </w:rPr>
-                            </w:pPr>
-                            <w:r>
-                              <w:rPr>
-                                <w:color w:val="461D7C"/>
-                                <w:sz w:val="44"/>
-                                <w:szCs w:val="44"/>
-                              </w:rPr>
-                              <w:t>XXXX</w:t>
+                              <w:t>RN3</w:t>
                             </w:r>
                           </w:p>
-                          <w:p/>
                         </w:txbxContent>
                       </wps:txbx>
                       <wps:bodyPr rot="0" vert="horz" wrap="square" lIns="91440" tIns="45720" rIns="91440" bIns="45720" anchor="t" anchorCtr="0" upright="1">
@@ -2036,22 +2434,16 @@
                     <w:p>
                       <w:pPr>
                         <w:jc w:val="center"/>
+                      </w:pPr>
+                      <w:r>
                         <w:rPr>
                           <w:color w:val="461D7C"/>
                           <w:sz w:val="44"/>
                           <w:szCs w:val="44"/>
                         </w:rPr>
-                      </w:pPr>
-                      <w:r>
-                        <w:rPr>
-                          <w:color w:val="461D7C"/>
-                          <w:sz w:val="44"/>
-                          <w:szCs w:val="44"/>
-                        </w:rPr>
-                        <w:t>XXXX</w:t>
+                        <w:t>RN3</w:t>
                       </w:r>
                     </w:p>
-                    <w:p/>
                   </w:txbxContent>
                 </v:textbox>
                 <w10:wrap type="square"/>
@@ -2122,22 +2514,16 @@
                           <w:p>
                             <w:pPr>
                               <w:jc w:val="center"/>
+                            </w:pPr>
+                            <w:r>
                               <w:rPr>
                                 <w:color w:val="461D7C"/>
                                 <w:sz w:val="44"/>
                                 <w:szCs w:val="44"/>
                               </w:rPr>
-                            </w:pPr>
-                            <w:r>
-                              <w:rPr>
-                                <w:color w:val="461D7C"/>
-                                <w:sz w:val="44"/>
-                                <w:szCs w:val="44"/>
-                              </w:rPr>
-                              <w:t>XXXX</w:t>
+                              <w:t>RN4</w:t>
                             </w:r>
                           </w:p>
-                          <w:p/>
                         </w:txbxContent>
                       </wps:txbx>
                       <wps:bodyPr rot="0" vert="horz" wrap="square" lIns="91440" tIns="45720" rIns="91440" bIns="45720" anchor="t" anchorCtr="0" upright="1">
@@ -2163,22 +2549,16 @@
                     <w:p>
                       <w:pPr>
                         <w:jc w:val="center"/>
+                      </w:pPr>
+                      <w:r>
                         <w:rPr>
                           <w:color w:val="461D7C"/>
                           <w:sz w:val="44"/>
                           <w:szCs w:val="44"/>
                         </w:rPr>
-                      </w:pPr>
-                      <w:r>
-                        <w:rPr>
-                          <w:color w:val="461D7C"/>
-                          <w:sz w:val="44"/>
-                          <w:szCs w:val="44"/>
-                        </w:rPr>
-                        <w:t>XXXX</w:t>
+                        <w:t>RN4</w:t>
                       </w:r>
                     </w:p>
-                    <w:p/>
                   </w:txbxContent>
                 </v:textbox>
                 <w10:wrap type="square"/>
@@ -2249,22 +2629,16 @@
                           <w:p>
                             <w:pPr>
                               <w:jc w:val="center"/>
+                            </w:pPr>
+                            <w:r>
                               <w:rPr>
                                 <w:color w:val="461D7C"/>
                                 <w:sz w:val="44"/>
                                 <w:szCs w:val="44"/>
                               </w:rPr>
-                            </w:pPr>
-                            <w:r>
-                              <w:rPr>
-                                <w:color w:val="461D7C"/>
-                                <w:sz w:val="44"/>
-                                <w:szCs w:val="44"/>
-                              </w:rPr>
-                              <w:t>XXXX</w:t>
+                              <w:t>RN5</w:t>
                             </w:r>
                           </w:p>
-                          <w:p/>
                         </w:txbxContent>
                       </wps:txbx>
                       <wps:bodyPr rot="0" vert="horz" wrap="square" lIns="91440" tIns="45720" rIns="91440" bIns="45720" anchor="t" anchorCtr="0" upright="1">
@@ -2290,22 +2664,16 @@
                     <w:p>
                       <w:pPr>
                         <w:jc w:val="center"/>
+                      </w:pPr>
+                      <w:r>
                         <w:rPr>
                           <w:color w:val="461D7C"/>
                           <w:sz w:val="44"/>
                           <w:szCs w:val="44"/>
                         </w:rPr>
-                      </w:pPr>
-                      <w:r>
-                        <w:rPr>
-                          <w:color w:val="461D7C"/>
-                          <w:sz w:val="44"/>
-                          <w:szCs w:val="44"/>
-                        </w:rPr>
-                        <w:t>XXXX</w:t>
+                        <w:t>RN5</w:t>
                       </w:r>
                     </w:p>
-                    <w:p/>
                   </w:txbxContent>
                 </v:textbox>
                 <w10:wrap type="square"/>
@@ -2376,22 +2744,16 @@
                           <w:p>
                             <w:pPr>
                               <w:jc w:val="center"/>
+                            </w:pPr>
+                            <w:r>
                               <w:rPr>
                                 <w:color w:val="461D7C"/>
                                 <w:sz w:val="44"/>
                                 <w:szCs w:val="44"/>
                               </w:rPr>
-                            </w:pPr>
-                            <w:r>
-                              <w:rPr>
-                                <w:color w:val="461D7C"/>
-                                <w:sz w:val="44"/>
-                                <w:szCs w:val="44"/>
-                              </w:rPr>
-                              <w:t>XXXX</w:t>
+                              <w:t>RN6</w:t>
                             </w:r>
                           </w:p>
-                          <w:p/>
                         </w:txbxContent>
                       </wps:txbx>
                       <wps:bodyPr rot="0" vert="horz" wrap="square" lIns="91440" tIns="45720" rIns="91440" bIns="45720" anchor="t" anchorCtr="0" upright="1">
@@ -2417,22 +2779,16 @@
                     <w:p>
                       <w:pPr>
                         <w:jc w:val="center"/>
+                      </w:pPr>
+                      <w:r>
                         <w:rPr>
                           <w:color w:val="461D7C"/>
                           <w:sz w:val="44"/>
                           <w:szCs w:val="44"/>
                         </w:rPr>
-                      </w:pPr>
-                      <w:r>
-                        <w:rPr>
-                          <w:color w:val="461D7C"/>
-                          <w:sz w:val="44"/>
-                          <w:szCs w:val="44"/>
-                        </w:rPr>
-                        <w:t>XXXX</w:t>
+                        <w:t>RN6</w:t>
                       </w:r>
                     </w:p>
-                    <w:p/>
                   </w:txbxContent>
                 </v:textbox>
                 <w10:wrap type="square"/>
@@ -2969,22 +3325,16 @@
                           <w:p>
                             <w:pPr>
                               <w:jc w:val="center"/>
+                            </w:pPr>
+                            <w:r>
                               <w:rPr>
                                 <w:color w:val="461D7C"/>
                                 <w:sz w:val="44"/>
                                 <w:szCs w:val="44"/>
                               </w:rPr>
-                            </w:pPr>
-                            <w:r>
-                              <w:rPr>
-                                <w:color w:val="461D7C"/>
-                                <w:sz w:val="44"/>
-                                <w:szCs w:val="44"/>
-                              </w:rPr>
-                              <w:t>XXXX</w:t>
+                              <w:t>RN7</w:t>
                             </w:r>
                           </w:p>
-                          <w:p/>
                         </w:txbxContent>
                       </wps:txbx>
                       <wps:bodyPr rot="0" vert="horz" wrap="square" lIns="91440" tIns="45720" rIns="91440" bIns="45720" anchor="t" anchorCtr="0" upright="1">
@@ -3010,22 +3360,16 @@
                     <w:p>
                       <w:pPr>
                         <w:jc w:val="center"/>
+                      </w:pPr>
+                      <w:r>
                         <w:rPr>
                           <w:color w:val="461D7C"/>
                           <w:sz w:val="44"/>
                           <w:szCs w:val="44"/>
                         </w:rPr>
-                      </w:pPr>
-                      <w:r>
-                        <w:rPr>
-                          <w:color w:val="461D7C"/>
-                          <w:sz w:val="44"/>
-                          <w:szCs w:val="44"/>
-                        </w:rPr>
-                        <w:t>XXXX</w:t>
+                        <w:t>RN7</w:t>
                       </w:r>
                     </w:p>
-                    <w:p/>
                   </w:txbxContent>
                 </v:textbox>
                 <w10:wrap type="square"/>
@@ -3096,22 +3440,16 @@
                           <w:p>
                             <w:pPr>
                               <w:jc w:val="center"/>
+                            </w:pPr>
+                            <w:r>
                               <w:rPr>
                                 <w:color w:val="461D7C"/>
                                 <w:sz w:val="44"/>
                                 <w:szCs w:val="44"/>
                               </w:rPr>
-                            </w:pPr>
-                            <w:r>
-                              <w:rPr>
-                                <w:color w:val="461D7C"/>
-                                <w:sz w:val="44"/>
-                                <w:szCs w:val="44"/>
-                              </w:rPr>
-                              <w:t>XXXX</w:t>
+                              <w:t>RN8</w:t>
                             </w:r>
                           </w:p>
-                          <w:p/>
                         </w:txbxContent>
                       </wps:txbx>
                       <wps:bodyPr rot="0" vert="horz" wrap="square" lIns="91440" tIns="45720" rIns="91440" bIns="45720" anchor="t" anchorCtr="0" upright="1">
@@ -3137,22 +3475,16 @@
                     <w:p>
                       <w:pPr>
                         <w:jc w:val="center"/>
+                      </w:pPr>
+                      <w:r>
                         <w:rPr>
                           <w:color w:val="461D7C"/>
                           <w:sz w:val="44"/>
                           <w:szCs w:val="44"/>
                         </w:rPr>
-                      </w:pPr>
-                      <w:r>
-                        <w:rPr>
-                          <w:color w:val="461D7C"/>
-                          <w:sz w:val="44"/>
-                          <w:szCs w:val="44"/>
-                        </w:rPr>
-                        <w:t>XXXX</w:t>
+                        <w:t>RN8</w:t>
                       </w:r>
                     </w:p>
-                    <w:p/>
                   </w:txbxContent>
                 </v:textbox>
                 <w10:wrap type="square"/>
@@ -3223,22 +3555,16 @@
                           <w:p>
                             <w:pPr>
                               <w:jc w:val="center"/>
+                            </w:pPr>
+                            <w:r>
                               <w:rPr>
                                 <w:color w:val="461D7C"/>
                                 <w:sz w:val="44"/>
                                 <w:szCs w:val="44"/>
                               </w:rPr>
-                            </w:pPr>
-                            <w:r>
-                              <w:rPr>
-                                <w:color w:val="461D7C"/>
-                                <w:sz w:val="44"/>
-                                <w:szCs w:val="44"/>
-                              </w:rPr>
-                              <w:t>XXXX</w:t>
+                              <w:t>RN9</w:t>
                             </w:r>
                           </w:p>
-                          <w:p/>
                         </w:txbxContent>
                       </wps:txbx>
                       <wps:bodyPr rot="0" vert="horz" wrap="square" lIns="91440" tIns="45720" rIns="91440" bIns="45720" anchor="t" anchorCtr="0" upright="1">
@@ -3264,22 +3590,16 @@
                     <w:p>
                       <w:pPr>
                         <w:jc w:val="center"/>
+                      </w:pPr>
+                      <w:r>
                         <w:rPr>
                           <w:color w:val="461D7C"/>
                           <w:sz w:val="44"/>
                           <w:szCs w:val="44"/>
                         </w:rPr>
-                      </w:pPr>
-                      <w:r>
-                        <w:rPr>
-                          <w:color w:val="461D7C"/>
-                          <w:sz w:val="44"/>
-                          <w:szCs w:val="44"/>
-                        </w:rPr>
-                        <w:t>XXXX</w:t>
+                        <w:t>RN9</w:t>
                       </w:r>
                     </w:p>
-                    <w:p/>
                   </w:txbxContent>
                 </v:textbox>
                 <w10:wrap type="square"/>
@@ -3349,22 +3669,16 @@
                           <w:p>
                             <w:pPr>
                               <w:jc w:val="center"/>
+                            </w:pPr>
+                            <w:r>
                               <w:rPr>
                                 <w:color w:val="461D7C"/>
                                 <w:sz w:val="44"/>
                                 <w:szCs w:val="44"/>
                               </w:rPr>
-                            </w:pPr>
-                            <w:r>
-                              <w:rPr>
-                                <w:color w:val="461D7C"/>
-                                <w:sz w:val="44"/>
-                                <w:szCs w:val="44"/>
-                              </w:rPr>
-                              <w:t>XXXX</w:t>
+                              <w:t>10RN</w:t>
                             </w:r>
                           </w:p>
-                          <w:p/>
                         </w:txbxContent>
                       </wps:txbx>
                       <wps:bodyPr rot="0" vert="horz" wrap="square" lIns="91440" tIns="45720" rIns="91440" bIns="45720" anchor="t" anchorCtr="0" upright="1">
@@ -3390,22 +3704,16 @@
                     <w:p>
                       <w:pPr>
                         <w:jc w:val="center"/>
+                      </w:pPr>
+                      <w:r>
                         <w:rPr>
                           <w:color w:val="461D7C"/>
                           <w:sz w:val="44"/>
                           <w:szCs w:val="44"/>
                         </w:rPr>
-                      </w:pPr>
-                      <w:r>
-                        <w:rPr>
-                          <w:color w:val="461D7C"/>
-                          <w:sz w:val="44"/>
-                          <w:szCs w:val="44"/>
-                        </w:rPr>
-                        <w:t>XXXX</w:t>
+                        <w:t>10RN</w:t>
                       </w:r>
                     </w:p>
-                    <w:p/>
                   </w:txbxContent>
                 </v:textbox>
                 <w10:wrap type="square"/>
@@ -3429,7 +3737,7 @@
 </file>
 
 <file path=word/endnotes.xml><?xml version="1.0" encoding="utf-8"?>
-<w:endnotes xmlns:wpc="http://schemas.microsoft.com/office/word/2010/wordprocessingCanvas" xmlns:cx="http://schemas.microsoft.com/office/drawing/2014/chartex" xmlns:cx1="http://schemas.microsoft.com/office/drawing/2015/9/8/chartex" xmlns:cx2="http://schemas.microsoft.com/office/drawing/2015/10/21/chartex" xmlns:cx3="http://schemas.microsoft.com/office/drawing/2016/5/9/chartex" xmlns:cx4="http://schemas.microsoft.com/office/drawing/2016/5/10/chartex" xmlns:cx5="http://schemas.microsoft.com/office/drawing/2016/5/11/chartex" xmlns:cx6="http://schemas.microsoft.com/office/drawing/2016/5/12/chartex" xmlns:cx7="http://schemas.microsoft.com/office/drawing/2016/5/13/chartex" xmlns:cx8="http://schemas.microsoft.com/office/drawing/2016/5/14/chartex" xmlns:mc="http://schemas.openxmlformats.org/markup-compatibility/2006" xmlns:aink="http://schemas.microsoft.com/office/drawing/2016/ink" xmlns:am3d="http://schemas.microsoft.com/office/drawing/2017/model3d" xmlns:o="urn:schemas-microsoft-com:office:office" xmlns:r="http://schemas.openxmlformats.org/officeDocument/2006/relationships" xmlns:m="http://schemas.openxmlformats.org/officeDocument/2006/math" xmlns:v="urn:schemas-microsoft-com:vml" xmlns:wp14="http://schemas.microsoft.com/office/word/2010/wordprocessingDrawing" xmlns:wp="http://schemas.openxmlformats.org/drawingml/2006/wordprocessingDrawing" xmlns:w10="urn:schemas-microsoft-com:office:word" xmlns:w="http://schemas.openxmlformats.org/wordprocessingml/2006/main" xmlns:w14="http://schemas.microsoft.com/office/word/2010/wordml" xmlns:w15="http://schemas.microsoft.com/office/word/2012/wordml" xmlns:w16cid="http://schemas.microsoft.com/office/word/2016/wordml/cid" xmlns:w16se="http://schemas.microsoft.com/office/word/2015/wordml/symex" xmlns:wpg="http://schemas.microsoft.com/office/word/2010/wordprocessingGroup" xmlns:wpi="http://schemas.microsoft.com/office/word/2010/wordprocessingInk" xmlns:wne="http://schemas.microsoft.com/office/word/2006/wordml" xmlns:wps="http://schemas.microsoft.com/office/word/2010/wordprocessingShape" mc:Ignorable="w14 w15 w16se w16cid wp14">
+<w:endnotes xmlns:wpc="http://schemas.microsoft.com/office/word/2010/wordprocessingCanvas" xmlns:cx="http://schemas.microsoft.com/office/drawing/2014/chartex" xmlns:cx1="http://schemas.microsoft.com/office/drawing/2015/9/8/chartex" xmlns:cx2="http://schemas.microsoft.com/office/drawing/2015/10/21/chartex" xmlns:cx3="http://schemas.microsoft.com/office/drawing/2016/5/9/chartex" xmlns:cx4="http://schemas.microsoft.com/office/drawing/2016/5/10/chartex" xmlns:cx5="http://schemas.microsoft.com/office/drawing/2016/5/11/chartex" xmlns:cx6="http://schemas.microsoft.com/office/drawing/2016/5/12/chartex" xmlns:cx7="http://schemas.microsoft.com/office/drawing/2016/5/13/chartex" xmlns:cx8="http://schemas.microsoft.com/office/drawing/2016/5/14/chartex" xmlns:mc="http://schemas.openxmlformats.org/markup-compatibility/2006" xmlns:aink="http://schemas.microsoft.com/office/drawing/2016/ink" xmlns:am3d="http://schemas.microsoft.com/office/drawing/2017/model3d" xmlns:o="urn:schemas-microsoft-com:office:office" xmlns:r="http://schemas.openxmlformats.org/officeDocument/2006/relationships" xmlns:m="http://schemas.openxmlformats.org/officeDocument/2006/math" xmlns:v="urn:schemas-microsoft-com:vml" xmlns:wp14="http://schemas.microsoft.com/office/word/2010/wordprocessingDrawing" xmlns:wp="http://schemas.openxmlformats.org/drawingml/2006/wordprocessingDrawing" xmlns:w10="urn:schemas-microsoft-com:office:word" xmlns:w="http://schemas.openxmlformats.org/wordprocessingml/2006/main" xmlns:w14="http://schemas.microsoft.com/office/word/2010/wordml" xmlns:w15="http://schemas.microsoft.com/office/word/2012/wordml" xmlns:w16cex="http://schemas.microsoft.com/office/word/2018/wordml/cex" xmlns:w16cid="http://schemas.microsoft.com/office/word/2016/wordml/cid" xmlns:w16="http://schemas.microsoft.com/office/word/2018/wordml" xmlns:w16se="http://schemas.microsoft.com/office/word/2015/wordml/symex" xmlns:wpg="http://schemas.microsoft.com/office/word/2010/wordprocessingGroup" xmlns:wpi="http://schemas.microsoft.com/office/word/2010/wordprocessingInk" xmlns:wne="http://schemas.microsoft.com/office/word/2006/wordml" xmlns:wps="http://schemas.microsoft.com/office/word/2010/wordprocessingShape" mc:Ignorable="w14 w15 w16se w16cid w16 w16cex wp14">
   <w:endnote w:type="separator" w:id="-1">
     <w:p>
       <w:r>
@@ -3448,7 +3756,7 @@
 </file>
 
 <file path=word/footnotes.xml><?xml version="1.0" encoding="utf-8"?>
-<w:footnotes xmlns:wpc="http://schemas.microsoft.com/office/word/2010/wordprocessingCanvas" xmlns:cx="http://schemas.microsoft.com/office/drawing/2014/chartex" xmlns:cx1="http://schemas.microsoft.com/office/drawing/2015/9/8/chartex" xmlns:cx2="http://schemas.microsoft.com/office/drawing/2015/10/21/chartex" xmlns:cx3="http://schemas.microsoft.com/office/drawing/2016/5/9/chartex" xmlns:cx4="http://schemas.microsoft.com/office/drawing/2016/5/10/chartex" xmlns:cx5="http://schemas.microsoft.com/office/drawing/2016/5/11/chartex" xmlns:cx6="http://schemas.microsoft.com/office/drawing/2016/5/12/chartex" xmlns:cx7="http://schemas.microsoft.com/office/drawing/2016/5/13/chartex" xmlns:cx8="http://schemas.microsoft.com/office/drawing/2016/5/14/chartex" xmlns:mc="http://schemas.openxmlformats.org/markup-compatibility/2006" xmlns:aink="http://schemas.microsoft.com/office/drawing/2016/ink" xmlns:am3d="http://schemas.microsoft.com/office/drawing/2017/model3d" xmlns:o="urn:schemas-microsoft-com:office:office" xmlns:r="http://schemas.openxmlformats.org/officeDocument/2006/relationships" xmlns:m="http://schemas.openxmlformats.org/officeDocument/2006/math" xmlns:v="urn:schemas-microsoft-com:vml" xmlns:wp14="http://schemas.microsoft.com/office/word/2010/wordprocessingDrawing" xmlns:wp="http://schemas.openxmlformats.org/drawingml/2006/wordprocessingDrawing" xmlns:w10="urn:schemas-microsoft-com:office:word" xmlns:w="http://schemas.openxmlformats.org/wordprocessingml/2006/main" xmlns:w14="http://schemas.microsoft.com/office/word/2010/wordml" xmlns:w15="http://schemas.microsoft.com/office/word/2012/wordml" xmlns:w16cid="http://schemas.microsoft.com/office/word/2016/wordml/cid" xmlns:w16se="http://schemas.microsoft.com/office/word/2015/wordml/symex" xmlns:wpg="http://schemas.microsoft.com/office/word/2010/wordprocessingGroup" xmlns:wpi="http://schemas.microsoft.com/office/word/2010/wordprocessingInk" xmlns:wne="http://schemas.microsoft.com/office/word/2006/wordml" xmlns:wps="http://schemas.microsoft.com/office/word/2010/wordprocessingShape" mc:Ignorable="w14 w15 w16se w16cid wp14">
+<w:footnotes xmlns:wpc="http://schemas.microsoft.com/office/word/2010/wordprocessingCanvas" xmlns:cx="http://schemas.microsoft.com/office/drawing/2014/chartex" xmlns:cx1="http://schemas.microsoft.com/office/drawing/2015/9/8/chartex" xmlns:cx2="http://schemas.microsoft.com/office/drawing/2015/10/21/chartex" xmlns:cx3="http://schemas.microsoft.com/office/drawing/2016/5/9/chartex" xmlns:cx4="http://schemas.microsoft.com/office/drawing/2016/5/10/chartex" xmlns:cx5="http://schemas.microsoft.com/office/drawing/2016/5/11/chartex" xmlns:cx6="http://schemas.microsoft.com/office/drawing/2016/5/12/chartex" xmlns:cx7="http://schemas.microsoft.com/office/drawing/2016/5/13/chartex" xmlns:cx8="http://schemas.microsoft.com/office/drawing/2016/5/14/chartex" xmlns:mc="http://schemas.openxmlformats.org/markup-compatibility/2006" xmlns:aink="http://schemas.microsoft.com/office/drawing/2016/ink" xmlns:am3d="http://schemas.microsoft.com/office/drawing/2017/model3d" xmlns:o="urn:schemas-microsoft-com:office:office" xmlns:r="http://schemas.openxmlformats.org/officeDocument/2006/relationships" xmlns:m="http://schemas.openxmlformats.org/officeDocument/2006/math" xmlns:v="urn:schemas-microsoft-com:vml" xmlns:wp14="http://schemas.microsoft.com/office/word/2010/wordprocessingDrawing" xmlns:wp="http://schemas.openxmlformats.org/drawingml/2006/wordprocessingDrawing" xmlns:w10="urn:schemas-microsoft-com:office:word" xmlns:w="http://schemas.openxmlformats.org/wordprocessingml/2006/main" xmlns:w14="http://schemas.microsoft.com/office/word/2010/wordml" xmlns:w15="http://schemas.microsoft.com/office/word/2012/wordml" xmlns:w16cex="http://schemas.microsoft.com/office/word/2018/wordml/cex" xmlns:w16cid="http://schemas.microsoft.com/office/word/2016/wordml/cid" xmlns:w16="http://schemas.microsoft.com/office/word/2018/wordml" xmlns:w16se="http://schemas.microsoft.com/office/word/2015/wordml/symex" xmlns:wpg="http://schemas.microsoft.com/office/word/2010/wordprocessingGroup" xmlns:wpi="http://schemas.microsoft.com/office/word/2010/wordprocessingInk" xmlns:wne="http://schemas.microsoft.com/office/word/2006/wordml" xmlns:wps="http://schemas.microsoft.com/office/word/2010/wordprocessingShape" mc:Ignorable="w14 w15 w16se w16cid w16 w16cex wp14">
   <w:footnote w:type="separator" w:id="-1">
     <w:p>
       <w:r>
@@ -3467,7 +3775,7 @@
 </file>
 
 <file path=word/styles.xml><?xml version="1.0" encoding="utf-8"?>
-<w:styles xmlns:mc="http://schemas.openxmlformats.org/markup-compatibility/2006" xmlns:r="http://schemas.openxmlformats.org/officeDocument/2006/relationships" xmlns:w="http://schemas.openxmlformats.org/wordprocessingml/2006/main" xmlns:w14="http://schemas.microsoft.com/office/word/2010/wordml" xmlns:w15="http://schemas.microsoft.com/office/word/2012/wordml" xmlns:w16cid="http://schemas.microsoft.com/office/word/2016/wordml/cid" xmlns:w16se="http://schemas.microsoft.com/office/word/2015/wordml/symex" mc:Ignorable="w14 w15 w16se w16cid">
+<w:styles xmlns:mc="http://schemas.openxmlformats.org/markup-compatibility/2006" xmlns:r="http://schemas.openxmlformats.org/officeDocument/2006/relationships" xmlns:w="http://schemas.openxmlformats.org/wordprocessingml/2006/main" xmlns:w14="http://schemas.microsoft.com/office/word/2010/wordml" xmlns:w15="http://schemas.microsoft.com/office/word/2012/wordml" xmlns:w16cex="http://schemas.microsoft.com/office/word/2018/wordml/cex" xmlns:w16cid="http://schemas.microsoft.com/office/word/2016/wordml/cid" xmlns:w16="http://schemas.microsoft.com/office/word/2018/wordml" xmlns:w16se="http://schemas.microsoft.com/office/word/2015/wordml/symex" mc:Ignorable="w14 w15 w16se w16cid w16 w16cex">
   <w:docDefaults>
     <w:rPrDefault>
       <w:rPr>

</xml_diff>